<commit_message>
I hope it's okey
</commit_message>
<xml_diff>
--- a/AllersProject/Docs/Fase 4_TransicionDeFormulacionDeIdeasADisenosPreliminares.docx
+++ b/AllersProject/Docs/Fase 4_TransicionDeFormulacionDeIdeasADisenosPreliminares.docx
@@ -14,137 +14,774 @@
           <w:b/>
           <w:lang w:val="es-CO"/>
         </w:rPr>
-        <w:t>Fase 4</w:t>
-      </w:r>
-      <w:r>
+        <w:t>Fase 4: Transición de la formulación de ideas a los diseños preliminares</w:t>
+      </w:r>
+    </w:p>
+    <w:p>
+      <w:pPr>
         <w:rPr>
           <w:b/>
           <w:lang w:val="es-CO"/>
         </w:rPr>
-        <w:t xml:space="preserve">: </w:t>
-      </w:r>
-      <w:r>
+      </w:pPr>
+    </w:p>
+    <w:p>
+      <w:pPr>
         <w:rPr>
           <w:b/>
           <w:lang w:val="es-CO"/>
         </w:rPr>
-        <w:t>Transición de la formulación de ideas a los diseños preliminares</w:t>
-      </w:r>
-    </w:p>
-    <w:p>
-      <w:pPr>
+      </w:pPr>
+      <w:r>
         <w:rPr>
           <w:b/>
-        </w:rPr>
-      </w:pPr>
+          <w:lang w:val="es-CO"/>
+        </w:rPr>
+        <w:t>Ideas descartadas:</w:t>
+      </w:r>
+    </w:p>
+    <w:p>
+      <w:pPr>
+        <w:rPr>
+          <w:lang w:val="es-CO"/>
+        </w:rPr>
+      </w:pPr>
+      <w:r>
+        <w:rPr>
+          <w:lang w:val="es-CO"/>
+        </w:rPr>
+        <w:t xml:space="preserve">Pata generar </w:t>
+      </w:r>
+      <w:proofErr w:type="spellStart"/>
+      <w:r>
+        <w:rPr>
+          <w:lang w:val="es-CO"/>
+        </w:rPr>
+        <w:t>Frequent</w:t>
+      </w:r>
+      <w:proofErr w:type="spellEnd"/>
+      <w:r>
+        <w:rPr>
+          <w:lang w:val="es-CO"/>
+        </w:rPr>
+        <w:t xml:space="preserve"> </w:t>
+      </w:r>
+      <w:proofErr w:type="spellStart"/>
+      <w:r>
+        <w:rPr>
+          <w:lang w:val="es-CO"/>
+        </w:rPr>
+        <w:t>Itemsets</w:t>
+      </w:r>
+      <w:proofErr w:type="spellEnd"/>
+      <w:r>
+        <w:rPr>
+          <w:lang w:val="es-CO"/>
+        </w:rPr>
+        <w:t>:</w:t>
+      </w:r>
+    </w:p>
+    <w:p>
+      <w:pPr>
+        <w:rPr>
+          <w:lang w:val="es-CO"/>
+        </w:rPr>
+      </w:pPr>
+      <w:r>
+        <w:rPr>
+          <w:lang w:val="es-CO"/>
+        </w:rPr>
+        <w:t xml:space="preserve">Como en el problema se extraen relativamente pocos </w:t>
+      </w:r>
+      <w:proofErr w:type="spellStart"/>
+      <w:r>
+        <w:rPr>
+          <w:lang w:val="es-CO"/>
+        </w:rPr>
+        <w:t>itemsets</w:t>
+      </w:r>
+      <w:proofErr w:type="spellEnd"/>
+      <w:r>
+        <w:rPr>
+          <w:lang w:val="es-CO"/>
+        </w:rPr>
+        <w:t xml:space="preserve"> comparados con todos los ítems dados, entonces su funcionalidad deja de ser eficaz ya que se espera que haya una gran densidad de transacciones con respecto a la barrera de los frecuentes.</w:t>
+      </w:r>
+    </w:p>
+    <w:p>
+      <w:pPr>
+        <w:rPr>
+          <w:lang w:val="es-CO"/>
+        </w:rPr>
+      </w:pPr>
+      <w:r>
+        <w:rPr>
+          <w:lang w:val="es-CO"/>
+        </w:rPr>
+        <w:t xml:space="preserve">Para el análisis de las transacciones de </w:t>
+      </w:r>
+      <w:proofErr w:type="spellStart"/>
+      <w:r>
+        <w:rPr>
+          <w:lang w:val="es-CO"/>
+        </w:rPr>
+        <w:t>Allers</w:t>
+      </w:r>
+      <w:proofErr w:type="spellEnd"/>
+      <w:r>
+        <w:rPr>
+          <w:lang w:val="es-CO"/>
+        </w:rPr>
+        <w:t>:</w:t>
+      </w:r>
+    </w:p>
+    <w:p>
+      <w:pPr>
+        <w:rPr>
+          <w:lang w:val="es-CO"/>
+        </w:rPr>
+      </w:pPr>
+      <w:r>
+        <w:rPr>
+          <w:lang w:val="es-CO"/>
+        </w:rPr>
+        <w:t xml:space="preserve">El método de </w:t>
+      </w:r>
+      <w:proofErr w:type="spellStart"/>
+      <w:r>
+        <w:rPr>
+          <w:lang w:val="es-CO"/>
+        </w:rPr>
+        <w:t>Support</w:t>
+      </w:r>
+      <w:proofErr w:type="spellEnd"/>
+      <w:r>
+        <w:rPr>
+          <w:lang w:val="es-CO"/>
+        </w:rPr>
+        <w:t xml:space="preserve"> Vector Machine utiliza la técnica del aprendizaje supervisado, lo cual </w:t>
+      </w:r>
+      <w:r>
+        <w:rPr>
+          <w:lang w:val="es-CO"/>
+        </w:rPr>
+        <w:t xml:space="preserve">se </w:t>
+      </w:r>
+      <w:r>
+        <w:rPr>
+          <w:lang w:val="es-CO"/>
+        </w:rPr>
+        <w:t xml:space="preserve">limita </w:t>
+      </w:r>
+      <w:r>
+        <w:rPr>
+          <w:lang w:val="es-CO"/>
+        </w:rPr>
+        <w:t>para desarrolladores estudiantes debido al poco tiempo que se tiene, requeriría hacer etiquetas a conjuntos de datos y hacer un proceso mucho más elaborado, además, existen otros métodos ligados a la predicción y con menores recursos.</w:t>
+      </w:r>
+    </w:p>
+    <w:p>
+      <w:pPr>
+        <w:rPr>
+          <w:lang w:val="es-CO"/>
+        </w:rPr>
+      </w:pPr>
+      <w:r>
+        <w:rPr>
+          <w:lang w:val="es-CO"/>
+        </w:rPr>
+        <w:t>Presentación de la información en la GUI:</w:t>
+      </w:r>
+    </w:p>
+    <w:p>
+      <w:pPr>
+        <w:rPr>
+          <w:lang w:val="es-CO"/>
+        </w:rPr>
+      </w:pPr>
+      <w:r>
+        <w:rPr>
+          <w:lang w:val="es-CO"/>
+        </w:rPr>
+        <w:t>Aunque uno de los objetivos es separar grupos de clientes a los cuales se les podría hacer descuentos u otro tipo de estrategias de marketing, no se considera relevante observar la información de cada cliente de manera individual o ver sus posibles compras mediante cuadros o gráficos. Sin embargo, podría hacerse por grupos de clientes en el transcurso de la realización del proyecto.</w:t>
+      </w:r>
+    </w:p>
+    <w:p>
+      <w:pPr>
+        <w:rPr>
+          <w:lang w:val="es-CO"/>
+        </w:rPr>
+      </w:pPr>
+      <w:r>
+        <w:rPr>
+          <w:lang w:val="es-CO"/>
+        </w:rPr>
+        <w:t>Análisis de lo</w:t>
+      </w:r>
+      <w:r>
+        <w:rPr>
+          <w:lang w:val="es-CO"/>
+        </w:rPr>
+        <w:t xml:space="preserve">s </w:t>
+      </w:r>
+      <w:r>
+        <w:rPr>
+          <w:lang w:val="es-CO"/>
+        </w:rPr>
+        <w:t>clientes</w:t>
+      </w:r>
+      <w:r>
+        <w:rPr>
+          <w:lang w:val="es-CO"/>
+        </w:rPr>
+        <w:t>:</w:t>
+      </w:r>
+    </w:p>
+    <w:p>
+      <w:pPr>
+        <w:rPr>
+          <w:lang w:val="es-CO"/>
+        </w:rPr>
+      </w:pPr>
+      <w:r>
+        <w:rPr>
+          <w:lang w:val="es-CO"/>
+        </w:rPr>
+        <w:t>Por razone similares a la idea descartada en análisis de transacciones, el SVM resulta ser una alternativa poco probable tanto para transacciones com</w:t>
+      </w:r>
+      <w:r>
+        <w:rPr>
+          <w:lang w:val="es-CO"/>
+        </w:rPr>
+        <w:t>o para clientes, en general, la técnica del aprendizaje supervisado requiere de más detalle para su elaboración.</w:t>
+      </w:r>
     </w:p>
     <w:p>
       <w:pPr>
         <w:rPr>
           <w:b/>
+          <w:lang w:val="es-CO"/>
         </w:rPr>
       </w:pPr>
       <w:r>
         <w:rPr>
           <w:b/>
-        </w:rPr>
-        <w:t xml:space="preserve">Ideas </w:t>
+          <w:lang w:val="es-CO"/>
+        </w:rPr>
+        <w:t>Diseños preliminar</w:t>
+      </w:r>
+      <w:r>
+        <w:rPr>
+          <w:b/>
+          <w:lang w:val="es-CO"/>
+        </w:rPr>
+        <w:t>es:</w:t>
+      </w:r>
+    </w:p>
+    <w:p>
+      <w:pPr>
+        <w:rPr>
+          <w:lang w:val="es-CO"/>
+        </w:rPr>
+      </w:pPr>
+      <w:r>
+        <w:rPr>
+          <w:lang w:val="es-CO"/>
+        </w:rPr>
+        <w:t xml:space="preserve">Para generar </w:t>
       </w:r>
       <w:proofErr w:type="spellStart"/>
       <w:r>
         <w:rPr>
-          <w:b/>
-        </w:rPr>
-        <w:t>descartadas</w:t>
+          <w:lang w:val="es-CO"/>
+        </w:rPr>
+        <w:t>Frequent</w:t>
       </w:r>
       <w:proofErr w:type="spellEnd"/>
       <w:r>
         <w:rPr>
-          <w:b/>
+          <w:lang w:val="es-CO"/>
+        </w:rPr>
+        <w:t xml:space="preserve"> </w:t>
+      </w:r>
+      <w:proofErr w:type="spellStart"/>
+      <w:r>
+        <w:rPr>
+          <w:lang w:val="es-CO"/>
+        </w:rPr>
+        <w:t>ItemSets</w:t>
+      </w:r>
+      <w:proofErr w:type="spellEnd"/>
+      <w:r>
+        <w:rPr>
+          <w:lang w:val="es-CO"/>
         </w:rPr>
         <w:t>:</w:t>
       </w:r>
     </w:p>
     <w:p>
-      <w:r>
-        <w:t xml:space="preserve">Para el </w:t>
+      <w:pPr>
+        <w:pStyle w:val="Prrafodelista"/>
+        <w:numPr>
+          <w:ilvl w:val="0"/>
+          <w:numId w:val="6"/>
+        </w:numPr>
+        <w:rPr>
+          <w:lang w:val="es-CO"/>
+        </w:rPr>
+      </w:pPr>
+      <w:r>
+        <w:rPr>
+          <w:lang w:val="es-CO"/>
+        </w:rPr>
+        <w:t>El algoritmo realiza una búsqueda de profundidad para saber cuáles no deberían hacer parte de los frecuentes y así descartarlos inmediatamente</w:t>
+      </w:r>
+      <w:r>
+        <w:rPr>
+          <w:lang w:val="es-CO"/>
+        </w:rPr>
+        <w:t>.</w:t>
+      </w:r>
+    </w:p>
+    <w:p>
+      <w:pPr>
+        <w:pStyle w:val="Prrafodelista"/>
+        <w:numPr>
+          <w:ilvl w:val="0"/>
+          <w:numId w:val="6"/>
+        </w:numPr>
+        <w:rPr>
+          <w:lang w:val="es-CO"/>
+        </w:rPr>
+      </w:pPr>
+      <w:r>
+        <w:rPr>
+          <w:lang w:val="es-CO"/>
+        </w:rPr>
+        <w:t xml:space="preserve">Usar un método eficiente que tenga una representación robusta de las transacciones por medio de un árbol, </w:t>
       </w:r>
       <w:proofErr w:type="spellStart"/>
       <w:r>
-        <w:t>análisis</w:t>
+        <w:rPr>
+          <w:lang w:val="es-CO"/>
+        </w:rPr>
+        <w:t>Growth</w:t>
       </w:r>
       <w:proofErr w:type="spellEnd"/>
       <w:r>
-        <w:t xml:space="preserve"> de las </w:t>
+        <w:rPr>
+          <w:lang w:val="es-CO"/>
+        </w:rPr>
+        <w:t xml:space="preserve"> </w:t>
       </w:r>
       <w:proofErr w:type="spellStart"/>
       <w:r>
-        <w:t>transacciones</w:t>
+        <w:rPr>
+          <w:lang w:val="es-CO"/>
+        </w:rPr>
+        <w:t>Algoritm</w:t>
       </w:r>
       <w:proofErr w:type="spellEnd"/>
       <w:r>
-        <w:t xml:space="preserve"> de </w:t>
-      </w:r>
-      <w:proofErr w:type="spellStart"/>
-      <w:r>
-        <w:t>Allers</w:t>
-      </w:r>
-      <w:proofErr w:type="spellEnd"/>
-      <w:r>
-        <w:t>:</w:t>
-      </w:r>
-    </w:p>
-    <w:p/>
-    <w:p/>
-    <w:p>
-      <w:pPr>
-        <w:rPr>
-          <w:b/>
-        </w:rPr>
-      </w:pPr>
-      <w:r>
-        <w:rPr>
-          <w:b/>
-        </w:rPr>
-        <w:t>Ideas preliminaries:</w:t>
-      </w:r>
-    </w:p>
-    <w:p>
-      <w:pPr>
-        <w:rPr>
-          <w:b/>
-        </w:rPr>
-      </w:pPr>
-    </w:p>
-    <w:p>
-      <w:proofErr w:type="spellStart"/>
-      <w:r>
-        <w:t>Análisis</w:t>
-      </w:r>
-      <w:proofErr w:type="spellEnd"/>
-      <w:r>
-        <w:t xml:space="preserve"> de las </w:t>
-      </w:r>
-      <w:proofErr w:type="spellStart"/>
-      <w:r>
-        <w:t>transacciones</w:t>
-      </w:r>
-      <w:proofErr w:type="spellEnd"/>
-      <w:r>
-        <w:t xml:space="preserve"> de </w:t>
-      </w:r>
-      <w:proofErr w:type="spellStart"/>
-      <w:r>
-        <w:t>Allers</w:t>
-      </w:r>
-      <w:proofErr w:type="spellEnd"/>
-      <w:r>
-        <w:t>:</w:t>
-      </w:r>
-    </w:p>
-    <w:p>
+        <w:rPr>
+          <w:lang w:val="es-CO"/>
+        </w:rPr>
+        <w:t xml:space="preserve"> es útil para extraer de grandes volúmenes de transacciones para su posterior análisis</w:t>
+      </w:r>
       <w:bookmarkStart w:id="0" w:name="_GoBack"/>
       <w:bookmarkEnd w:id="0"/>
+    </w:p>
+    <w:p>
+      <w:pPr>
+        <w:rPr>
+          <w:lang w:val="es-CO"/>
+        </w:rPr>
+      </w:pPr>
+      <w:r>
+        <w:rPr>
+          <w:lang w:val="es-CO"/>
+        </w:rPr>
+        <w:t xml:space="preserve">Análisis de las transacciones de </w:t>
+      </w:r>
+      <w:proofErr w:type="spellStart"/>
+      <w:r>
+        <w:rPr>
+          <w:lang w:val="es-CO"/>
+        </w:rPr>
+        <w:t>Allers</w:t>
+      </w:r>
+      <w:proofErr w:type="spellEnd"/>
+      <w:r>
+        <w:rPr>
+          <w:lang w:val="es-CO"/>
+        </w:rPr>
+        <w:t>:</w:t>
+      </w:r>
+    </w:p>
+    <w:p>
+      <w:pPr>
+        <w:pStyle w:val="Prrafodelista"/>
+        <w:numPr>
+          <w:ilvl w:val="0"/>
+          <w:numId w:val="1"/>
+        </w:numPr>
+        <w:rPr>
+          <w:lang w:val="es-CO"/>
+        </w:rPr>
+      </w:pPr>
+      <w:r>
+        <w:rPr>
+          <w:lang w:val="es-CO"/>
+        </w:rPr>
+        <w:t>La aplicación contiene métodos relacionados con análisis de asociación. Esto es,</w:t>
+      </w:r>
+      <w:r>
+        <w:rPr>
+          <w:lang w:val="es-CO"/>
+        </w:rPr>
+        <w:t xml:space="preserve"> la aplicación</w:t>
+      </w:r>
+      <w:r>
+        <w:rPr>
+          <w:lang w:val="es-CO"/>
+        </w:rPr>
+        <w:t xml:space="preserve"> ejecuta procedimiento</w:t>
+      </w:r>
+      <w:r>
+        <w:rPr>
+          <w:lang w:val="es-CO"/>
+        </w:rPr>
+        <w:t xml:space="preserve">s que </w:t>
+      </w:r>
+      <w:r>
+        <w:rPr>
+          <w:lang w:val="es-CO"/>
+        </w:rPr>
+        <w:t>aplican el análisis de asociación teniendo en cuenta los métodos predefinidos</w:t>
+      </w:r>
+      <w:r>
+        <w:rPr>
+          <w:lang w:val="es-CO"/>
+        </w:rPr>
+        <w:t xml:space="preserve">, </w:t>
+      </w:r>
+      <w:r>
+        <w:rPr>
+          <w:lang w:val="es-CO"/>
+        </w:rPr>
+        <w:t>las diferentes técnicas y variabilidad en las maneras de recolectar y analizar los datos</w:t>
+      </w:r>
+      <w:r>
+        <w:rPr>
+          <w:lang w:val="es-CO"/>
+        </w:rPr>
+        <w:t>.</w:t>
+      </w:r>
+    </w:p>
+    <w:p>
+      <w:pPr>
+        <w:pStyle w:val="Prrafodelista"/>
+        <w:numPr>
+          <w:ilvl w:val="0"/>
+          <w:numId w:val="1"/>
+        </w:numPr>
+        <w:rPr>
+          <w:lang w:val="es-CO"/>
+        </w:rPr>
+      </w:pPr>
+      <w:r>
+        <w:rPr>
+          <w:lang w:val="es-CO"/>
+        </w:rPr>
+        <w:lastRenderedPageBreak/>
+        <w:t>Un prototipo de</w:t>
+      </w:r>
+      <w:r>
+        <w:rPr>
+          <w:lang w:val="es-CO"/>
+        </w:rPr>
+        <w:t xml:space="preserve">l aplicativo que contenga métodos como </w:t>
+      </w:r>
+      <w:r>
+        <w:rPr>
+          <w:lang w:val="es-CO"/>
+        </w:rPr>
+        <w:t xml:space="preserve">medidas de tendencia central, </w:t>
+      </w:r>
+      <w:proofErr w:type="spellStart"/>
+      <w:r>
+        <w:rPr>
+          <w:lang w:val="es-CO"/>
+        </w:rPr>
+        <w:t>anovas</w:t>
+      </w:r>
+      <w:proofErr w:type="spellEnd"/>
+      <w:r>
+        <w:rPr>
+          <w:lang w:val="es-CO"/>
+        </w:rPr>
+        <w:t xml:space="preserve">, </w:t>
+      </w:r>
+      <w:r>
+        <w:rPr>
+          <w:lang w:val="es-CO"/>
+        </w:rPr>
+        <w:t xml:space="preserve">estudio </w:t>
+      </w:r>
+      <w:r>
+        <w:rPr>
+          <w:lang w:val="es-CO"/>
+        </w:rPr>
+        <w:t>de</w:t>
+      </w:r>
+      <w:r>
+        <w:rPr>
+          <w:lang w:val="es-CO"/>
+        </w:rPr>
+        <w:t xml:space="preserve"> distribuciones</w:t>
+      </w:r>
+      <w:r>
+        <w:rPr>
+          <w:lang w:val="es-CO"/>
+        </w:rPr>
+        <w:t>, aplicar probabilidades y concluir con lo que se obtiene</w:t>
+      </w:r>
+      <w:r>
+        <w:rPr>
+          <w:lang w:val="es-CO"/>
+        </w:rPr>
+        <w:t xml:space="preserve"> usando estadística descriptiva</w:t>
+      </w:r>
+      <w:r>
+        <w:rPr>
+          <w:lang w:val="es-CO"/>
+        </w:rPr>
+        <w:t>.</w:t>
+      </w:r>
+    </w:p>
+    <w:p>
+      <w:pPr>
+        <w:pStyle w:val="Prrafodelista"/>
+        <w:numPr>
+          <w:ilvl w:val="0"/>
+          <w:numId w:val="1"/>
+        </w:numPr>
+        <w:rPr>
+          <w:lang w:val="es-CO"/>
+        </w:rPr>
+      </w:pPr>
+      <w:r>
+        <w:rPr>
+          <w:lang w:val="es-CO"/>
+        </w:rPr>
+        <w:t>La aplicación se implementa con matrices multidimensionales para asociar a cada ítem con la transacción y a su vez con los clie</w:t>
+      </w:r>
+      <w:r>
+        <w:rPr>
+          <w:lang w:val="es-CO"/>
+        </w:rPr>
+        <w:t>ntes, discretizando algunos atributos para hacer respectivas aproximaciones</w:t>
+      </w:r>
+      <w:r>
+        <w:rPr>
+          <w:lang w:val="es-CO"/>
+        </w:rPr>
+        <w:t>, en esta aplicación se dejan de utilizar filas y/o columnas para agrupar los objetos del problema</w:t>
+      </w:r>
+      <w:r>
+        <w:rPr>
+          <w:lang w:val="es-CO"/>
+        </w:rPr>
+        <w:t>.</w:t>
+      </w:r>
+    </w:p>
+    <w:p>
+      <w:pPr>
+        <w:rPr>
+          <w:lang w:val="es-CO"/>
+        </w:rPr>
+      </w:pPr>
+      <w:r>
+        <w:rPr>
+          <w:lang w:val="es-CO"/>
+        </w:rPr>
+        <w:t>Presentación de la información en la GUI:</w:t>
+      </w:r>
+    </w:p>
+    <w:p>
+      <w:pPr>
+        <w:pStyle w:val="Prrafodelista"/>
+        <w:numPr>
+          <w:ilvl w:val="0"/>
+          <w:numId w:val="2"/>
+        </w:numPr>
+        <w:rPr>
+          <w:lang w:val="es-CO"/>
+        </w:rPr>
+      </w:pPr>
+      <w:r>
+        <w:rPr>
+          <w:lang w:val="es-CO"/>
+        </w:rPr>
+        <w:t>El programa muestra la</w:t>
+      </w:r>
+      <w:r>
+        <w:rPr>
+          <w:lang w:val="es-CO"/>
+        </w:rPr>
+        <w:t xml:space="preserve"> información por medio de gráficos de barras, dispersión y tortas, apoyadas por datos numéricos representando dispersión y medidas de tendencia central</w:t>
+      </w:r>
+      <w:r>
+        <w:rPr>
+          <w:lang w:val="es-CO"/>
+        </w:rPr>
+        <w:t>. Cada gráfica representa: los porcentajes de aparición de cada ítem, las variaciones en las ventas de cada producto debido a las transacciones y la comparación de conjuntos de ítems.</w:t>
+      </w:r>
+    </w:p>
+    <w:p>
+      <w:pPr>
+        <w:pStyle w:val="Prrafodelista"/>
+        <w:numPr>
+          <w:ilvl w:val="0"/>
+          <w:numId w:val="2"/>
+        </w:numPr>
+        <w:rPr>
+          <w:lang w:val="es-CO"/>
+        </w:rPr>
+      </w:pPr>
+      <w:r>
+        <w:rPr>
+          <w:lang w:val="es-CO"/>
+        </w:rPr>
+        <w:t xml:space="preserve">Se separa la información de transacciones por mes, esto para facilitar las predicciones y notar más fácilmente el crecimiento o decrecimiento en las </w:t>
+      </w:r>
+      <w:r>
+        <w:rPr>
+          <w:lang w:val="es-CO"/>
+        </w:rPr>
+        <w:t>ventas de ciertos productos. Esta vez se muestran las reglas e</w:t>
+      </w:r>
+      <w:r>
+        <w:rPr>
+          <w:lang w:val="es-CO"/>
+        </w:rPr>
+        <w:t>xtraídas por mes y soportes</w:t>
+      </w:r>
+      <w:r>
+        <w:rPr>
+          <w:lang w:val="es-CO"/>
+        </w:rPr>
+        <w:t>.</w:t>
+      </w:r>
+    </w:p>
+    <w:p>
+      <w:pPr>
+        <w:rPr>
+          <w:lang w:val="es-CO"/>
+        </w:rPr>
+      </w:pPr>
+      <w:r>
+        <w:rPr>
+          <w:lang w:val="es-CO"/>
+        </w:rPr>
+        <w:t>Análisis de lo</w:t>
+      </w:r>
+      <w:r>
+        <w:rPr>
+          <w:lang w:val="es-CO"/>
+        </w:rPr>
+        <w:t xml:space="preserve">s </w:t>
+      </w:r>
+      <w:r>
+        <w:rPr>
+          <w:lang w:val="es-CO"/>
+        </w:rPr>
+        <w:t>clientes</w:t>
+      </w:r>
+      <w:r>
+        <w:rPr>
+          <w:lang w:val="es-CO"/>
+        </w:rPr>
+        <w:t>:</w:t>
+      </w:r>
+    </w:p>
+    <w:p>
+      <w:pPr>
+        <w:pStyle w:val="Prrafodelista"/>
+        <w:numPr>
+          <w:ilvl w:val="0"/>
+          <w:numId w:val="4"/>
+        </w:numPr>
+        <w:jc w:val="both"/>
+        <w:rPr>
+          <w:lang w:val="es-CO"/>
+        </w:rPr>
+      </w:pPr>
+      <w:r>
+        <w:rPr>
+          <w:lang w:val="es-CO"/>
+        </w:rPr>
+        <w:t xml:space="preserve">El programa </w:t>
+      </w:r>
+      <w:r>
+        <w:rPr>
+          <w:lang w:val="es-CO"/>
+        </w:rPr>
+        <w:t>se implementa con</w:t>
+      </w:r>
+      <w:r>
+        <w:rPr>
+          <w:lang w:val="es-CO"/>
+        </w:rPr>
+        <w:t xml:space="preserve"> una gran variedad de métricas sobre las transacciones, con las cuales se va a poder medir la similitud entre clientes, y así poder encontrar productos que unos clientes no compran pero que podrían comprar dado su similitud con otros clientes que si los compran.</w:t>
+      </w:r>
+    </w:p>
+    <w:p>
+      <w:pPr>
+        <w:pStyle w:val="Prrafodelista"/>
+        <w:numPr>
+          <w:ilvl w:val="0"/>
+          <w:numId w:val="5"/>
+        </w:numPr>
+        <w:jc w:val="both"/>
+        <w:rPr>
+          <w:lang w:val="es-CO"/>
+        </w:rPr>
+      </w:pPr>
+      <w:r>
+        <w:rPr>
+          <w:lang w:val="es-CO"/>
+        </w:rPr>
+        <w:t>La aplicación contiene un método de agrupamiento denominado k-</w:t>
+      </w:r>
+      <w:proofErr w:type="spellStart"/>
+      <w:r>
+        <w:rPr>
+          <w:lang w:val="es-CO"/>
+        </w:rPr>
+        <w:t>means</w:t>
+      </w:r>
+      <w:proofErr w:type="spellEnd"/>
+      <w:r>
+        <w:rPr>
+          <w:lang w:val="es-CO"/>
+        </w:rPr>
+        <w:t xml:space="preserve">, que ayuda en gran medida a la división de los clientes basados en sus transacciones y al trato de </w:t>
+      </w:r>
+      <w:proofErr w:type="gramStart"/>
+      <w:r>
+        <w:rPr>
+          <w:lang w:val="es-CO"/>
+        </w:rPr>
+        <w:t>los mismos</w:t>
+      </w:r>
+      <w:proofErr w:type="gramEnd"/>
+      <w:r>
+        <w:rPr>
+          <w:lang w:val="es-CO"/>
+        </w:rPr>
+        <w:t xml:space="preserve"> para realizar análisis más específicos.</w:t>
+      </w:r>
     </w:p>
     <w:sectPr>
       <w:pgSz w:w="12240" w:h="15840"/>
@@ -154,6 +791,563 @@
     </w:sectPr>
   </w:body>
 </w:document>
+</file>
+
+<file path=word/numbering.xml><?xml version="1.0" encoding="utf-8"?>
+<w:numbering xmlns:wpc="http://schemas.microsoft.com/office/word/2010/wordprocessingCanvas" xmlns:cx="http://schemas.microsoft.com/office/drawing/2014/chartex" xmlns:cx1="http://schemas.microsoft.com/office/drawing/2015/9/8/chartex" xmlns:cx2="http://schemas.microsoft.com/office/drawing/2015/10/21/chartex" xmlns:cx3="http://schemas.microsoft.com/office/drawing/2016/5/9/chartex" xmlns:cx4="http://schemas.microsoft.com/office/drawing/2016/5/10/chartex" xmlns:cx5="http://schemas.microsoft.com/office/drawing/2016/5/11/chartex" xmlns:cx6="http://schemas.microsoft.com/office/drawing/2016/5/12/chartex" xmlns:cx7="http://schemas.microsoft.com/office/drawing/2016/5/13/chartex" xmlns:cx8="http://schemas.microsoft.com/office/drawing/2016/5/14/chartex" xmlns:mc="http://schemas.openxmlformats.org/markup-compatibility/2006" xmlns:aink="http://schemas.microsoft.com/office/drawing/2016/ink" xmlns:am3d="http://schemas.microsoft.com/office/drawing/2017/model3d" xmlns:o="urn:schemas-microsoft-com:office:office" xmlns:r="http://schemas.openxmlformats.org/officeDocument/2006/relationships" xmlns:m="http://schemas.openxmlformats.org/officeDocument/2006/math" xmlns:v="urn:schemas-microsoft-com:vml" xmlns:wp14="http://schemas.microsoft.com/office/word/2010/wordprocessingDrawing" xmlns:wp="http://schemas.openxmlformats.org/drawingml/2006/wordprocessingDrawing" xmlns:w10="urn:schemas-microsoft-com:office:word" xmlns:w="http://schemas.openxmlformats.org/wordprocessingml/2006/main" xmlns:w14="http://schemas.microsoft.com/office/word/2010/wordml" xmlns:w15="http://schemas.microsoft.com/office/word/2012/wordml" xmlns:w16cid="http://schemas.microsoft.com/office/word/2016/wordml/cid" xmlns:w16se="http://schemas.microsoft.com/office/word/2015/wordml/symex" xmlns:wpg="http://schemas.microsoft.com/office/word/2010/wordprocessingGroup" xmlns:wpi="http://schemas.microsoft.com/office/word/2010/wordprocessingInk" xmlns:wne="http://schemas.microsoft.com/office/word/2006/wordml" xmlns:wps="http://schemas.microsoft.com/office/word/2010/wordprocessingShape" mc:Ignorable="w14 w15 w16se w16cid wp14">
+  <w:abstractNum w:abstractNumId="0" w15:restartNumberingAfterBreak="0">
+    <w:nsid w:val="187744A3"/>
+    <w:multiLevelType w:val="hybridMultilevel"/>
+    <w:tmpl w:val="9A9A8322"/>
+    <w:lvl w:ilvl="0" w:tplc="FA0C4C4E">
+      <w:start w:val="1"/>
+      <w:numFmt w:val="decimal"/>
+      <w:lvlText w:val="(%1)"/>
+      <w:lvlJc w:val="left"/>
+      <w:pPr>
+        <w:ind w:left="720" w:hanging="360"/>
+      </w:pPr>
+      <w:rPr>
+        <w:rFonts w:hint="default"/>
+      </w:rPr>
+    </w:lvl>
+    <w:lvl w:ilvl="1" w:tplc="240A0019" w:tentative="1">
+      <w:start w:val="1"/>
+      <w:numFmt w:val="lowerLetter"/>
+      <w:lvlText w:val="%2."/>
+      <w:lvlJc w:val="left"/>
+      <w:pPr>
+        <w:ind w:left="1440" w:hanging="360"/>
+      </w:pPr>
+    </w:lvl>
+    <w:lvl w:ilvl="2" w:tplc="240A001B" w:tentative="1">
+      <w:start w:val="1"/>
+      <w:numFmt w:val="lowerRoman"/>
+      <w:lvlText w:val="%3."/>
+      <w:lvlJc w:val="right"/>
+      <w:pPr>
+        <w:ind w:left="2160" w:hanging="180"/>
+      </w:pPr>
+    </w:lvl>
+    <w:lvl w:ilvl="3" w:tplc="240A000F" w:tentative="1">
+      <w:start w:val="1"/>
+      <w:numFmt w:val="decimal"/>
+      <w:lvlText w:val="%4."/>
+      <w:lvlJc w:val="left"/>
+      <w:pPr>
+        <w:ind w:left="2880" w:hanging="360"/>
+      </w:pPr>
+    </w:lvl>
+    <w:lvl w:ilvl="4" w:tplc="240A0019" w:tentative="1">
+      <w:start w:val="1"/>
+      <w:numFmt w:val="lowerLetter"/>
+      <w:lvlText w:val="%5."/>
+      <w:lvlJc w:val="left"/>
+      <w:pPr>
+        <w:ind w:left="3600" w:hanging="360"/>
+      </w:pPr>
+    </w:lvl>
+    <w:lvl w:ilvl="5" w:tplc="240A001B" w:tentative="1">
+      <w:start w:val="1"/>
+      <w:numFmt w:val="lowerRoman"/>
+      <w:lvlText w:val="%6."/>
+      <w:lvlJc w:val="right"/>
+      <w:pPr>
+        <w:ind w:left="4320" w:hanging="180"/>
+      </w:pPr>
+    </w:lvl>
+    <w:lvl w:ilvl="6" w:tplc="240A000F" w:tentative="1">
+      <w:start w:val="1"/>
+      <w:numFmt w:val="decimal"/>
+      <w:lvlText w:val="%7."/>
+      <w:lvlJc w:val="left"/>
+      <w:pPr>
+        <w:ind w:left="5040" w:hanging="360"/>
+      </w:pPr>
+    </w:lvl>
+    <w:lvl w:ilvl="7" w:tplc="240A0019" w:tentative="1">
+      <w:start w:val="1"/>
+      <w:numFmt w:val="lowerLetter"/>
+      <w:lvlText w:val="%8."/>
+      <w:lvlJc w:val="left"/>
+      <w:pPr>
+        <w:ind w:left="5760" w:hanging="360"/>
+      </w:pPr>
+    </w:lvl>
+    <w:lvl w:ilvl="8" w:tplc="240A001B" w:tentative="1">
+      <w:start w:val="1"/>
+      <w:numFmt w:val="lowerRoman"/>
+      <w:lvlText w:val="%9."/>
+      <w:lvlJc w:val="right"/>
+      <w:pPr>
+        <w:ind w:left="6480" w:hanging="180"/>
+      </w:pPr>
+    </w:lvl>
+  </w:abstractNum>
+  <w:abstractNum w:abstractNumId="1" w15:restartNumberingAfterBreak="0">
+    <w:nsid w:val="1D0E4D3B"/>
+    <w:multiLevelType w:val="hybridMultilevel"/>
+    <w:tmpl w:val="74C8874E"/>
+    <w:lvl w:ilvl="0" w:tplc="AF3C36EC">
+      <w:start w:val="1"/>
+      <w:numFmt w:val="decimal"/>
+      <w:lvlText w:val="(%1)"/>
+      <w:lvlJc w:val="left"/>
+      <w:pPr>
+        <w:ind w:left="720" w:hanging="360"/>
+      </w:pPr>
+      <w:rPr>
+        <w:rFonts w:hint="default"/>
+      </w:rPr>
+    </w:lvl>
+    <w:lvl w:ilvl="1" w:tplc="240A0019" w:tentative="1">
+      <w:start w:val="1"/>
+      <w:numFmt w:val="lowerLetter"/>
+      <w:lvlText w:val="%2."/>
+      <w:lvlJc w:val="left"/>
+      <w:pPr>
+        <w:ind w:left="1440" w:hanging="360"/>
+      </w:pPr>
+    </w:lvl>
+    <w:lvl w:ilvl="2" w:tplc="240A001B" w:tentative="1">
+      <w:start w:val="1"/>
+      <w:numFmt w:val="lowerRoman"/>
+      <w:lvlText w:val="%3."/>
+      <w:lvlJc w:val="right"/>
+      <w:pPr>
+        <w:ind w:left="2160" w:hanging="180"/>
+      </w:pPr>
+    </w:lvl>
+    <w:lvl w:ilvl="3" w:tplc="240A000F" w:tentative="1">
+      <w:start w:val="1"/>
+      <w:numFmt w:val="decimal"/>
+      <w:lvlText w:val="%4."/>
+      <w:lvlJc w:val="left"/>
+      <w:pPr>
+        <w:ind w:left="2880" w:hanging="360"/>
+      </w:pPr>
+    </w:lvl>
+    <w:lvl w:ilvl="4" w:tplc="240A0019" w:tentative="1">
+      <w:start w:val="1"/>
+      <w:numFmt w:val="lowerLetter"/>
+      <w:lvlText w:val="%5."/>
+      <w:lvlJc w:val="left"/>
+      <w:pPr>
+        <w:ind w:left="3600" w:hanging="360"/>
+      </w:pPr>
+    </w:lvl>
+    <w:lvl w:ilvl="5" w:tplc="240A001B" w:tentative="1">
+      <w:start w:val="1"/>
+      <w:numFmt w:val="lowerRoman"/>
+      <w:lvlText w:val="%6."/>
+      <w:lvlJc w:val="right"/>
+      <w:pPr>
+        <w:ind w:left="4320" w:hanging="180"/>
+      </w:pPr>
+    </w:lvl>
+    <w:lvl w:ilvl="6" w:tplc="240A000F" w:tentative="1">
+      <w:start w:val="1"/>
+      <w:numFmt w:val="decimal"/>
+      <w:lvlText w:val="%7."/>
+      <w:lvlJc w:val="left"/>
+      <w:pPr>
+        <w:ind w:left="5040" w:hanging="360"/>
+      </w:pPr>
+    </w:lvl>
+    <w:lvl w:ilvl="7" w:tplc="240A0019" w:tentative="1">
+      <w:start w:val="1"/>
+      <w:numFmt w:val="lowerLetter"/>
+      <w:lvlText w:val="%8."/>
+      <w:lvlJc w:val="left"/>
+      <w:pPr>
+        <w:ind w:left="5760" w:hanging="360"/>
+      </w:pPr>
+    </w:lvl>
+    <w:lvl w:ilvl="8" w:tplc="240A001B" w:tentative="1">
+      <w:start w:val="1"/>
+      <w:numFmt w:val="lowerRoman"/>
+      <w:lvlText w:val="%9."/>
+      <w:lvlJc w:val="right"/>
+      <w:pPr>
+        <w:ind w:left="6480" w:hanging="180"/>
+      </w:pPr>
+    </w:lvl>
+  </w:abstractNum>
+  <w:abstractNum w:abstractNumId="2" w15:restartNumberingAfterBreak="0">
+    <w:nsid w:val="36075E5F"/>
+    <w:multiLevelType w:val="hybridMultilevel"/>
+    <w:tmpl w:val="C5167CFA"/>
+    <w:lvl w:ilvl="0" w:tplc="E766C472">
+      <w:start w:val="1"/>
+      <w:numFmt w:val="decimal"/>
+      <w:lvlText w:val="(%1)"/>
+      <w:lvlJc w:val="left"/>
+      <w:pPr>
+        <w:ind w:left="720" w:hanging="360"/>
+      </w:pPr>
+      <w:rPr>
+        <w:rFonts w:hint="default"/>
+      </w:rPr>
+    </w:lvl>
+    <w:lvl w:ilvl="1" w:tplc="580A0019" w:tentative="1">
+      <w:start w:val="1"/>
+      <w:numFmt w:val="lowerLetter"/>
+      <w:lvlText w:val="%2."/>
+      <w:lvlJc w:val="left"/>
+      <w:pPr>
+        <w:ind w:left="1440" w:hanging="360"/>
+      </w:pPr>
+    </w:lvl>
+    <w:lvl w:ilvl="2" w:tplc="580A001B" w:tentative="1">
+      <w:start w:val="1"/>
+      <w:numFmt w:val="lowerRoman"/>
+      <w:lvlText w:val="%3."/>
+      <w:lvlJc w:val="right"/>
+      <w:pPr>
+        <w:ind w:left="2160" w:hanging="180"/>
+      </w:pPr>
+    </w:lvl>
+    <w:lvl w:ilvl="3" w:tplc="580A000F" w:tentative="1">
+      <w:start w:val="1"/>
+      <w:numFmt w:val="decimal"/>
+      <w:lvlText w:val="%4."/>
+      <w:lvlJc w:val="left"/>
+      <w:pPr>
+        <w:ind w:left="2880" w:hanging="360"/>
+      </w:pPr>
+    </w:lvl>
+    <w:lvl w:ilvl="4" w:tplc="580A0019" w:tentative="1">
+      <w:start w:val="1"/>
+      <w:numFmt w:val="lowerLetter"/>
+      <w:lvlText w:val="%5."/>
+      <w:lvlJc w:val="left"/>
+      <w:pPr>
+        <w:ind w:left="3600" w:hanging="360"/>
+      </w:pPr>
+    </w:lvl>
+    <w:lvl w:ilvl="5" w:tplc="580A001B" w:tentative="1">
+      <w:start w:val="1"/>
+      <w:numFmt w:val="lowerRoman"/>
+      <w:lvlText w:val="%6."/>
+      <w:lvlJc w:val="right"/>
+      <w:pPr>
+        <w:ind w:left="4320" w:hanging="180"/>
+      </w:pPr>
+    </w:lvl>
+    <w:lvl w:ilvl="6" w:tplc="580A000F" w:tentative="1">
+      <w:start w:val="1"/>
+      <w:numFmt w:val="decimal"/>
+      <w:lvlText w:val="%7."/>
+      <w:lvlJc w:val="left"/>
+      <w:pPr>
+        <w:ind w:left="5040" w:hanging="360"/>
+      </w:pPr>
+    </w:lvl>
+    <w:lvl w:ilvl="7" w:tplc="580A0019" w:tentative="1">
+      <w:start w:val="1"/>
+      <w:numFmt w:val="lowerLetter"/>
+      <w:lvlText w:val="%8."/>
+      <w:lvlJc w:val="left"/>
+      <w:pPr>
+        <w:ind w:left="5760" w:hanging="360"/>
+      </w:pPr>
+    </w:lvl>
+    <w:lvl w:ilvl="8" w:tplc="580A001B" w:tentative="1">
+      <w:start w:val="1"/>
+      <w:numFmt w:val="lowerRoman"/>
+      <w:lvlText w:val="%9."/>
+      <w:lvlJc w:val="right"/>
+      <w:pPr>
+        <w:ind w:left="6480" w:hanging="180"/>
+      </w:pPr>
+    </w:lvl>
+  </w:abstractNum>
+  <w:abstractNum w:abstractNumId="3" w15:restartNumberingAfterBreak="0">
+    <w:nsid w:val="64FD07AF"/>
+    <w:multiLevelType w:val="hybridMultilevel"/>
+    <w:tmpl w:val="EDBE5320"/>
+    <w:lvl w:ilvl="0" w:tplc="D8C6B6F8">
+      <w:start w:val="3"/>
+      <w:numFmt w:val="decimal"/>
+      <w:lvlText w:val="(%1)"/>
+      <w:lvlJc w:val="left"/>
+      <w:pPr>
+        <w:ind w:left="720" w:hanging="360"/>
+      </w:pPr>
+      <w:rPr>
+        <w:rFonts w:hint="default"/>
+      </w:rPr>
+    </w:lvl>
+    <w:lvl w:ilvl="1" w:tplc="240A0019" w:tentative="1">
+      <w:start w:val="1"/>
+      <w:numFmt w:val="lowerLetter"/>
+      <w:lvlText w:val="%2."/>
+      <w:lvlJc w:val="left"/>
+      <w:pPr>
+        <w:ind w:left="1440" w:hanging="360"/>
+      </w:pPr>
+    </w:lvl>
+    <w:lvl w:ilvl="2" w:tplc="240A001B" w:tentative="1">
+      <w:start w:val="1"/>
+      <w:numFmt w:val="lowerRoman"/>
+      <w:lvlText w:val="%3."/>
+      <w:lvlJc w:val="right"/>
+      <w:pPr>
+        <w:ind w:left="2160" w:hanging="180"/>
+      </w:pPr>
+    </w:lvl>
+    <w:lvl w:ilvl="3" w:tplc="240A000F" w:tentative="1">
+      <w:start w:val="1"/>
+      <w:numFmt w:val="decimal"/>
+      <w:lvlText w:val="%4."/>
+      <w:lvlJc w:val="left"/>
+      <w:pPr>
+        <w:ind w:left="2880" w:hanging="360"/>
+      </w:pPr>
+    </w:lvl>
+    <w:lvl w:ilvl="4" w:tplc="240A0019" w:tentative="1">
+      <w:start w:val="1"/>
+      <w:numFmt w:val="lowerLetter"/>
+      <w:lvlText w:val="%5."/>
+      <w:lvlJc w:val="left"/>
+      <w:pPr>
+        <w:ind w:left="3600" w:hanging="360"/>
+      </w:pPr>
+    </w:lvl>
+    <w:lvl w:ilvl="5" w:tplc="240A001B" w:tentative="1">
+      <w:start w:val="1"/>
+      <w:numFmt w:val="lowerRoman"/>
+      <w:lvlText w:val="%6."/>
+      <w:lvlJc w:val="right"/>
+      <w:pPr>
+        <w:ind w:left="4320" w:hanging="180"/>
+      </w:pPr>
+    </w:lvl>
+    <w:lvl w:ilvl="6" w:tplc="240A000F" w:tentative="1">
+      <w:start w:val="1"/>
+      <w:numFmt w:val="decimal"/>
+      <w:lvlText w:val="%7."/>
+      <w:lvlJc w:val="left"/>
+      <w:pPr>
+        <w:ind w:left="5040" w:hanging="360"/>
+      </w:pPr>
+    </w:lvl>
+    <w:lvl w:ilvl="7" w:tplc="240A0019" w:tentative="1">
+      <w:start w:val="1"/>
+      <w:numFmt w:val="lowerLetter"/>
+      <w:lvlText w:val="%8."/>
+      <w:lvlJc w:val="left"/>
+      <w:pPr>
+        <w:ind w:left="5760" w:hanging="360"/>
+      </w:pPr>
+    </w:lvl>
+    <w:lvl w:ilvl="8" w:tplc="240A001B" w:tentative="1">
+      <w:start w:val="1"/>
+      <w:numFmt w:val="lowerRoman"/>
+      <w:lvlText w:val="%9."/>
+      <w:lvlJc w:val="right"/>
+      <w:pPr>
+        <w:ind w:left="6480" w:hanging="180"/>
+      </w:pPr>
+    </w:lvl>
+  </w:abstractNum>
+  <w:abstractNum w:abstractNumId="4" w15:restartNumberingAfterBreak="0">
+    <w:nsid w:val="6C7F0991"/>
+    <w:multiLevelType w:val="hybridMultilevel"/>
+    <w:tmpl w:val="35B0ED14"/>
+    <w:lvl w:ilvl="0" w:tplc="DD7C672A">
+      <w:start w:val="1"/>
+      <w:numFmt w:val="decimal"/>
+      <w:lvlText w:val="(%1)"/>
+      <w:lvlJc w:val="left"/>
+      <w:pPr>
+        <w:ind w:left="720" w:hanging="360"/>
+      </w:pPr>
+      <w:rPr>
+        <w:rFonts w:hint="default"/>
+      </w:rPr>
+    </w:lvl>
+    <w:lvl w:ilvl="1" w:tplc="240A0019" w:tentative="1">
+      <w:start w:val="1"/>
+      <w:numFmt w:val="lowerLetter"/>
+      <w:lvlText w:val="%2."/>
+      <w:lvlJc w:val="left"/>
+      <w:pPr>
+        <w:ind w:left="1440" w:hanging="360"/>
+      </w:pPr>
+    </w:lvl>
+    <w:lvl w:ilvl="2" w:tplc="240A001B" w:tentative="1">
+      <w:start w:val="1"/>
+      <w:numFmt w:val="lowerRoman"/>
+      <w:lvlText w:val="%3."/>
+      <w:lvlJc w:val="right"/>
+      <w:pPr>
+        <w:ind w:left="2160" w:hanging="180"/>
+      </w:pPr>
+    </w:lvl>
+    <w:lvl w:ilvl="3" w:tplc="240A000F" w:tentative="1">
+      <w:start w:val="1"/>
+      <w:numFmt w:val="decimal"/>
+      <w:lvlText w:val="%4."/>
+      <w:lvlJc w:val="left"/>
+      <w:pPr>
+        <w:ind w:left="2880" w:hanging="360"/>
+      </w:pPr>
+    </w:lvl>
+    <w:lvl w:ilvl="4" w:tplc="240A0019" w:tentative="1">
+      <w:start w:val="1"/>
+      <w:numFmt w:val="lowerLetter"/>
+      <w:lvlText w:val="%5."/>
+      <w:lvlJc w:val="left"/>
+      <w:pPr>
+        <w:ind w:left="3600" w:hanging="360"/>
+      </w:pPr>
+    </w:lvl>
+    <w:lvl w:ilvl="5" w:tplc="240A001B" w:tentative="1">
+      <w:start w:val="1"/>
+      <w:numFmt w:val="lowerRoman"/>
+      <w:lvlText w:val="%6."/>
+      <w:lvlJc w:val="right"/>
+      <w:pPr>
+        <w:ind w:left="4320" w:hanging="180"/>
+      </w:pPr>
+    </w:lvl>
+    <w:lvl w:ilvl="6" w:tplc="240A000F" w:tentative="1">
+      <w:start w:val="1"/>
+      <w:numFmt w:val="decimal"/>
+      <w:lvlText w:val="%7."/>
+      <w:lvlJc w:val="left"/>
+      <w:pPr>
+        <w:ind w:left="5040" w:hanging="360"/>
+      </w:pPr>
+    </w:lvl>
+    <w:lvl w:ilvl="7" w:tplc="240A0019" w:tentative="1">
+      <w:start w:val="1"/>
+      <w:numFmt w:val="lowerLetter"/>
+      <w:lvlText w:val="%8."/>
+      <w:lvlJc w:val="left"/>
+      <w:pPr>
+        <w:ind w:left="5760" w:hanging="360"/>
+      </w:pPr>
+    </w:lvl>
+    <w:lvl w:ilvl="8" w:tplc="240A001B" w:tentative="1">
+      <w:start w:val="1"/>
+      <w:numFmt w:val="lowerRoman"/>
+      <w:lvlText w:val="%9."/>
+      <w:lvlJc w:val="right"/>
+      <w:pPr>
+        <w:ind w:left="6480" w:hanging="180"/>
+      </w:pPr>
+    </w:lvl>
+  </w:abstractNum>
+  <w:abstractNum w:abstractNumId="5" w15:restartNumberingAfterBreak="0">
+    <w:nsid w:val="7E542E00"/>
+    <w:multiLevelType w:val="hybridMultilevel"/>
+    <w:tmpl w:val="DAAECDF6"/>
+    <w:lvl w:ilvl="0" w:tplc="1666B4A6">
+      <w:start w:val="2"/>
+      <w:numFmt w:val="decimal"/>
+      <w:lvlText w:val="(%1)"/>
+      <w:lvlJc w:val="left"/>
+      <w:pPr>
+        <w:ind w:left="720" w:hanging="360"/>
+      </w:pPr>
+      <w:rPr>
+        <w:rFonts w:hint="default"/>
+      </w:rPr>
+    </w:lvl>
+    <w:lvl w:ilvl="1" w:tplc="240A0019" w:tentative="1">
+      <w:start w:val="1"/>
+      <w:numFmt w:val="lowerLetter"/>
+      <w:lvlText w:val="%2."/>
+      <w:lvlJc w:val="left"/>
+      <w:pPr>
+        <w:ind w:left="1440" w:hanging="360"/>
+      </w:pPr>
+    </w:lvl>
+    <w:lvl w:ilvl="2" w:tplc="240A001B" w:tentative="1">
+      <w:start w:val="1"/>
+      <w:numFmt w:val="lowerRoman"/>
+      <w:lvlText w:val="%3."/>
+      <w:lvlJc w:val="right"/>
+      <w:pPr>
+        <w:ind w:left="2160" w:hanging="180"/>
+      </w:pPr>
+    </w:lvl>
+    <w:lvl w:ilvl="3" w:tplc="240A000F" w:tentative="1">
+      <w:start w:val="1"/>
+      <w:numFmt w:val="decimal"/>
+      <w:lvlText w:val="%4."/>
+      <w:lvlJc w:val="left"/>
+      <w:pPr>
+        <w:ind w:left="2880" w:hanging="360"/>
+      </w:pPr>
+    </w:lvl>
+    <w:lvl w:ilvl="4" w:tplc="240A0019" w:tentative="1">
+      <w:start w:val="1"/>
+      <w:numFmt w:val="lowerLetter"/>
+      <w:lvlText w:val="%5."/>
+      <w:lvlJc w:val="left"/>
+      <w:pPr>
+        <w:ind w:left="3600" w:hanging="360"/>
+      </w:pPr>
+    </w:lvl>
+    <w:lvl w:ilvl="5" w:tplc="240A001B" w:tentative="1">
+      <w:start w:val="1"/>
+      <w:numFmt w:val="lowerRoman"/>
+      <w:lvlText w:val="%6."/>
+      <w:lvlJc w:val="right"/>
+      <w:pPr>
+        <w:ind w:left="4320" w:hanging="180"/>
+      </w:pPr>
+    </w:lvl>
+    <w:lvl w:ilvl="6" w:tplc="240A000F" w:tentative="1">
+      <w:start w:val="1"/>
+      <w:numFmt w:val="decimal"/>
+      <w:lvlText w:val="%7."/>
+      <w:lvlJc w:val="left"/>
+      <w:pPr>
+        <w:ind w:left="5040" w:hanging="360"/>
+      </w:pPr>
+    </w:lvl>
+    <w:lvl w:ilvl="7" w:tplc="240A0019" w:tentative="1">
+      <w:start w:val="1"/>
+      <w:numFmt w:val="lowerLetter"/>
+      <w:lvlText w:val="%8."/>
+      <w:lvlJc w:val="left"/>
+      <w:pPr>
+        <w:ind w:left="5760" w:hanging="360"/>
+      </w:pPr>
+    </w:lvl>
+    <w:lvl w:ilvl="8" w:tplc="240A001B" w:tentative="1">
+      <w:start w:val="1"/>
+      <w:numFmt w:val="lowerRoman"/>
+      <w:lvlText w:val="%9."/>
+      <w:lvlJc w:val="right"/>
+      <w:pPr>
+        <w:ind w:left="6480" w:hanging="180"/>
+      </w:pPr>
+    </w:lvl>
+  </w:abstractNum>
+  <w:num w:numId="1">
+    <w:abstractNumId w:val="0"/>
+  </w:num>
+  <w:num w:numId="2">
+    <w:abstractNumId w:val="1"/>
+  </w:num>
+  <w:num w:numId="3">
+    <w:abstractNumId w:val="4"/>
+  </w:num>
+  <w:num w:numId="4">
+    <w:abstractNumId w:val="2"/>
+  </w:num>
+  <w:num w:numId="5">
+    <w:abstractNumId w:val="3"/>
+  </w:num>
+  <w:num w:numId="6">
+    <w:abstractNumId w:val="5"/>
+  </w:num>
+</w:numbering>
 </file>
 
 <file path=word/styles.xml><?xml version="1.0" encoding="utf-8"?>
@@ -585,6 +1779,17 @@
     <w:semiHidden/>
     <w:unhideWhenUsed/>
   </w:style>
+  <w:style w:type="paragraph" w:styleId="Prrafodelista">
+    <w:name w:val="List Paragraph"/>
+    <w:basedOn w:val="Normal"/>
+    <w:uiPriority w:val="34"/>
+    <w:qFormat/>
+    <w:rsid w:val="007A5020"/>
+    <w:pPr>
+      <w:ind w:left="720"/>
+      <w:contextualSpacing/>
+    </w:pPr>
+  </w:style>
 </w:styles>
 </file>
 

</xml_diff>